<commit_message>
Fixed error in db import
</commit_message>
<xml_diff>
--- a/figures/drag_hover_props/drag_hover_prop_fit_methodology.docx
+++ b/figures/drag_hover_props/drag_hover_prop_fit_methodology.docx
@@ -46,22 +46,6 @@
         <w:pStyle w:val="Heading2"/>
         <w:numPr>
           <w:ilvl w:val="1"/>
-          <w:numId w:val="3"/>
-        </w:numPr>
-        <w:bidi w:val="0"/>
-        <w:jc w:val="left"/>
-        <w:rPr/>
-      </w:pPr>
-      <w:r>
-        <w:rPr/>
-        <w:t>Wind Tunnels Test Data Used:</w:t>
-      </w:r>
-    </w:p>
-    <w:p>
-      <w:pPr>
-        <w:pStyle w:val="Normal"/>
-        <w:numPr>
-          <w:ilvl w:val="0"/>
           <w:numId w:val="4"/>
         </w:numPr>
         <w:bidi w:val="0"/>
@@ -70,23 +54,7 @@
       </w:pPr>
       <w:r>
         <w:rPr/>
-        <w:t>Aicraft without pusher, wing --&gt; LP3</w:t>
-      </w:r>
-    </w:p>
-    <w:p>
-      <w:pPr>
-        <w:pStyle w:val="Heading2"/>
-        <w:numPr>
-          <w:ilvl w:val="1"/>
-          <w:numId w:val="3"/>
-        </w:numPr>
-        <w:bidi w:val="0"/>
-        <w:jc w:val="left"/>
-        <w:rPr/>
-      </w:pPr>
-      <w:r>
-        <w:rPr/>
-        <w:t>Modifications to data</w:t>
+        <w:t>Wind Tunnels Test Data Used:</w:t>
       </w:r>
     </w:p>
     <w:p>
@@ -101,6 +69,38 @@
         <w:rPr/>
       </w:pPr>
       <w:r>
+        <w:rPr/>
+        <w:t>Aicraft without pusher, wing --&gt; LP3</w:t>
+      </w:r>
+    </w:p>
+    <w:p>
+      <w:pPr>
+        <w:pStyle w:val="Heading2"/>
+        <w:numPr>
+          <w:ilvl w:val="1"/>
+          <w:numId w:val="4"/>
+        </w:numPr>
+        <w:bidi w:val="0"/>
+        <w:jc w:val="left"/>
+        <w:rPr/>
+      </w:pPr>
+      <w:r>
+        <w:rPr/>
+        <w:t>Modifications to data</w:t>
+      </w:r>
+    </w:p>
+    <w:p>
+      <w:pPr>
+        <w:pStyle w:val="Normal"/>
+        <w:numPr>
+          <w:ilvl w:val="0"/>
+          <w:numId w:val="6"/>
+        </w:numPr>
+        <w:bidi w:val="0"/>
+        <w:jc w:val="left"/>
+        <w:rPr/>
+      </w:pPr>
+      <w:r>
         <w:rPr>
           <w:rFonts w:ascii="0" w:hAnsi="0"/>
           <w:color w:val="028009"/>
@@ -114,7 +114,7 @@
         <w:pStyle w:val="Normal"/>
         <w:numPr>
           <w:ilvl w:val="0"/>
-          <w:numId w:val="5"/>
+          <w:numId w:val="6"/>
         </w:numPr>
         <w:bidi w:val="0"/>
         <w:jc w:val="left"/>
@@ -134,7 +134,7 @@
         <w:pStyle w:val="Normal"/>
         <w:numPr>
           <w:ilvl w:val="0"/>
-          <w:numId w:val="5"/>
+          <w:numId w:val="6"/>
         </w:numPr>
         <w:bidi w:val="0"/>
         <w:jc w:val="left"/>
@@ -154,7 +154,7 @@
         <w:pStyle w:val="Normal"/>
         <w:numPr>
           <w:ilvl w:val="0"/>
-          <w:numId w:val="5"/>
+          <w:numId w:val="6"/>
         </w:numPr>
         <w:bidi w:val="0"/>
         <w:jc w:val="left"/>
@@ -163,6 +163,34 @@
       <w:r>
         <w:rPr/>
         <w:t>Select skew = 0 : for current log flight, skew is at 0 deg</w:t>
+      </w:r>
+    </w:p>
+    <w:p>
+      <w:pPr>
+        <w:pStyle w:val="Heading2"/>
+        <w:numPr>
+          <w:ilvl w:val="1"/>
+          <w:numId w:val="3"/>
+        </w:numPr>
+        <w:rPr/>
+      </w:pPr>
+      <w:r>
+        <w:rPr/>
+        <w:t>Correct for NAN RPM Values</w:t>
+      </w:r>
+    </w:p>
+    <w:p>
+      <w:pPr>
+        <w:pStyle w:val="TextBody"/>
+        <w:numPr>
+          <w:ilvl w:val="0"/>
+          <w:numId w:val="7"/>
+        </w:numPr>
+        <w:rPr/>
+      </w:pPr>
+      <w:r>
+        <w:rPr/>
+        <w:t>For all NAN RPM values, the NAN values are replaced by the mean of other RPM values for the hover motors</w:t>
       </w:r>
     </w:p>
     <w:p>
@@ -176,30 +204,6 @@
       </w:pPr>
       <w:r>
         <w:rPr/>
-        <w:t>Correct for NAN RPM Values</w:t>
-      </w:r>
-    </w:p>
-    <w:p>
-      <w:pPr>
-        <w:pStyle w:val="TextBody"/>
-        <w:numPr>
-          <w:ilvl w:val="0"/>
-          <w:numId w:val="6"/>
-        </w:numPr>
-        <w:rPr/>
-      </w:pPr>
-      <w:r>
-        <w:rPr/>
-        <w:t>For all NAN RPM values, the NAN values are replaced by the mean of other RPM values for the hover motors</w:t>
-      </w:r>
-    </w:p>
-    <w:p>
-      <w:pPr>
-        <w:pStyle w:val="Heading2"/>
-        <w:rPr/>
-      </w:pPr>
-      <w:r>
-        <w:rPr/>
         <w:t>Isolate Hover Prop Drag</w:t>
       </w:r>
     </w:p>
@@ -279,6 +283,10 @@
     <w:p>
       <w:pPr>
         <w:pStyle w:val="Heading2"/>
+        <w:numPr>
+          <w:ilvl w:val="1"/>
+          <w:numId w:val="2"/>
+        </w:numPr>
         <w:rPr/>
       </w:pPr>
       <w:r>
@@ -301,6 +309,7 @@
         <w:pStyle w:val="Normal"/>
         <w:rPr/>
       </w:pPr>
+      <w:bookmarkStart w:id="0" w:name="__DdeLink__504_3830211926"/>
       <w:r>
         <w:rPr>
           <w:rFonts w:ascii="0" w:hAnsi="0"/>
@@ -309,6 +318,7 @@
         </w:rPr>
         <w:t>Fx_hover = K1*V^2+K2*sqrt(V)*RPM^2</w:t>
       </w:r>
+      <w:bookmarkEnd w:id="0"/>
     </w:p>
     <w:p>
       <w:pPr>
@@ -320,20 +330,20 @@
         </w:rPr>
       </w:pPr>
       <w:r>
-        <w:rPr/>
-      </w:r>
-    </w:p>
-    <w:p>
-      <w:pPr>
-        <w:pStyle w:val="Normal"/>
-        <w:rPr/>
-      </w:pPr>
-      <w:r>
         <w:rPr>
           <w:rFonts w:ascii="0" w:hAnsi="0"/>
           <w:color w:val="000000"/>
           <w:sz w:val="20"/>
         </w:rPr>
+      </w:r>
+    </w:p>
+    <w:p>
+      <w:pPr>
+        <w:pStyle w:val="Normal"/>
+        <w:rPr/>
+      </w:pPr>
+      <w:r>
+        <w:rPr/>
         <w:drawing>
           <wp:inline distT="0" distB="0" distL="0" distR="0">
             <wp:extent cx="4319270" cy="3242310"/>
@@ -376,6 +386,57 @@
     <w:p>
       <w:pPr>
         <w:pStyle w:val="Normal"/>
+        <w:rPr/>
+      </w:pPr>
+      <w:r>
+        <w:rPr>
+          <w:rFonts w:ascii="0" w:hAnsi="0"/>
+          <w:color w:val="028009"/>
+          <w:sz w:val="20"/>
+        </w:rPr>
+        <w:t>% Fx hover props = -6.435825732350349E-3*V^2+-1.180349532783032E-7*V^{1/2}*RPM^2</w:t>
+      </w:r>
+    </w:p>
+    <w:p>
+      <w:pPr>
+        <w:pStyle w:val="Normal"/>
+        <w:rPr/>
+      </w:pPr>
+      <w:r>
+        <w:rPr>
+          <w:rFonts w:ascii="0" w:hAnsi="0"/>
+          <w:color w:val="028009"/>
+          <w:sz w:val="20"/>
+        </w:rPr>
+        <w:t>% RMS = 0.24 (AoA=0)</w:t>
+      </w:r>
+    </w:p>
+    <w:p>
+      <w:pPr>
+        <w:pStyle w:val="Normal"/>
+        <w:rPr/>
+      </w:pPr>
+      <w:r>
+        <w:rPr>
+          <w:rFonts w:ascii="0" w:hAnsi="0"/>
+          <w:color w:val="028009"/>
+          <w:sz w:val="20"/>
+        </w:rPr>
+        <w:t>% RMS = 0.4 (all AoA)</w:t>
+      </w:r>
+    </w:p>
+    <w:p>
+      <w:pPr>
+        <w:pStyle w:val="Normal"/>
+        <w:rPr/>
+      </w:pPr>
+      <w:r>
+        <w:rPr/>
+      </w:r>
+    </w:p>
+    <w:p>
+      <w:pPr>
+        <w:pStyle w:val="Normal"/>
         <w:rPr>
           <w:rFonts w:ascii="0" w:hAnsi="0"/>
           <w:color w:val="000000"/>
@@ -383,12 +444,20 @@
         </w:rPr>
       </w:pPr>
       <w:r>
-        <w:rPr/>
+        <w:rPr>
+          <w:rFonts w:ascii="0" w:hAnsi="0"/>
+          <w:color w:val="000000"/>
+          <w:sz w:val="20"/>
+        </w:rPr>
       </w:r>
     </w:p>
     <w:p>
       <w:pPr>
         <w:pStyle w:val="Heading2"/>
+        <w:numPr>
+          <w:ilvl w:val="1"/>
+          <w:numId w:val="2"/>
+        </w:numPr>
         <w:rPr/>
       </w:pPr>
       <w:r>
@@ -820,138 +889,120 @@
   <w:abstractNum w:abstractNumId="4">
     <w:lvl w:ilvl="0">
       <w:start w:val="1"/>
-      <w:numFmt w:val="bullet"/>
-      <w:lvlText w:val=""/>
-      <w:lvlJc w:val="left"/>
-      <w:pPr>
-        <w:tabs>
-          <w:tab w:val="num" w:pos="720"/>
-        </w:tabs>
-        <w:ind w:left="720" w:hanging="360"/>
-      </w:pPr>
-      <w:rPr>
-        <w:rFonts w:ascii="Symbol" w:hAnsi="Symbol" w:cs="Symbol" w:hint="default"/>
-      </w:rPr>
+      <w:numFmt w:val="none"/>
+      <w:suff w:val="nothing"/>
+      <w:lvlText w:val=""/>
+      <w:lvlJc w:val="left"/>
+      <w:pPr>
+        <w:tabs>
+          <w:tab w:val="num" w:pos="0"/>
+        </w:tabs>
+        <w:ind w:left="0" w:hanging="0"/>
+      </w:pPr>
     </w:lvl>
     <w:lvl w:ilvl="1">
       <w:start w:val="1"/>
-      <w:numFmt w:val="bullet"/>
-      <w:lvlText w:val="◦"/>
-      <w:lvlJc w:val="left"/>
-      <w:pPr>
-        <w:tabs>
-          <w:tab w:val="num" w:pos="1080"/>
-        </w:tabs>
-        <w:ind w:left="1080" w:hanging="360"/>
-      </w:pPr>
-      <w:rPr>
-        <w:rFonts w:ascii="OpenSymbol" w:hAnsi="OpenSymbol" w:cs="OpenSymbol" w:hint="default"/>
-      </w:rPr>
+      <w:numFmt w:val="none"/>
+      <w:suff w:val="nothing"/>
+      <w:lvlText w:val=""/>
+      <w:lvlJc w:val="left"/>
+      <w:pPr>
+        <w:tabs>
+          <w:tab w:val="num" w:pos="0"/>
+        </w:tabs>
+        <w:ind w:left="0" w:hanging="0"/>
+      </w:pPr>
     </w:lvl>
     <w:lvl w:ilvl="2">
       <w:start w:val="1"/>
-      <w:numFmt w:val="bullet"/>
-      <w:lvlText w:val="▪"/>
-      <w:lvlJc w:val="left"/>
-      <w:pPr>
-        <w:tabs>
-          <w:tab w:val="num" w:pos="1440"/>
-        </w:tabs>
-        <w:ind w:left="1440" w:hanging="360"/>
-      </w:pPr>
-      <w:rPr>
-        <w:rFonts w:ascii="OpenSymbol" w:hAnsi="OpenSymbol" w:cs="OpenSymbol" w:hint="default"/>
-      </w:rPr>
+      <w:numFmt w:val="none"/>
+      <w:suff w:val="nothing"/>
+      <w:lvlText w:val=""/>
+      <w:lvlJc w:val="left"/>
+      <w:pPr>
+        <w:tabs>
+          <w:tab w:val="num" w:pos="0"/>
+        </w:tabs>
+        <w:ind w:left="0" w:hanging="0"/>
+      </w:pPr>
     </w:lvl>
     <w:lvl w:ilvl="3">
       <w:start w:val="1"/>
-      <w:numFmt w:val="bullet"/>
-      <w:lvlText w:val=""/>
-      <w:lvlJc w:val="left"/>
-      <w:pPr>
-        <w:tabs>
-          <w:tab w:val="num" w:pos="1800"/>
-        </w:tabs>
-        <w:ind w:left="1800" w:hanging="360"/>
-      </w:pPr>
-      <w:rPr>
-        <w:rFonts w:ascii="Symbol" w:hAnsi="Symbol" w:cs="Symbol" w:hint="default"/>
-      </w:rPr>
+      <w:numFmt w:val="none"/>
+      <w:suff w:val="nothing"/>
+      <w:lvlText w:val=""/>
+      <w:lvlJc w:val="left"/>
+      <w:pPr>
+        <w:tabs>
+          <w:tab w:val="num" w:pos="0"/>
+        </w:tabs>
+        <w:ind w:left="0" w:hanging="0"/>
+      </w:pPr>
     </w:lvl>
     <w:lvl w:ilvl="4">
       <w:start w:val="1"/>
-      <w:numFmt w:val="bullet"/>
-      <w:lvlText w:val="◦"/>
-      <w:lvlJc w:val="left"/>
-      <w:pPr>
-        <w:tabs>
-          <w:tab w:val="num" w:pos="2160"/>
-        </w:tabs>
-        <w:ind w:left="2160" w:hanging="360"/>
-      </w:pPr>
-      <w:rPr>
-        <w:rFonts w:ascii="OpenSymbol" w:hAnsi="OpenSymbol" w:cs="OpenSymbol" w:hint="default"/>
-      </w:rPr>
+      <w:numFmt w:val="none"/>
+      <w:suff w:val="nothing"/>
+      <w:lvlText w:val=""/>
+      <w:lvlJc w:val="left"/>
+      <w:pPr>
+        <w:tabs>
+          <w:tab w:val="num" w:pos="0"/>
+        </w:tabs>
+        <w:ind w:left="0" w:hanging="0"/>
+      </w:pPr>
     </w:lvl>
     <w:lvl w:ilvl="5">
       <w:start w:val="1"/>
-      <w:numFmt w:val="bullet"/>
-      <w:lvlText w:val="▪"/>
-      <w:lvlJc w:val="left"/>
-      <w:pPr>
-        <w:tabs>
-          <w:tab w:val="num" w:pos="2520"/>
-        </w:tabs>
-        <w:ind w:left="2520" w:hanging="360"/>
-      </w:pPr>
-      <w:rPr>
-        <w:rFonts w:ascii="OpenSymbol" w:hAnsi="OpenSymbol" w:cs="OpenSymbol" w:hint="default"/>
-      </w:rPr>
+      <w:numFmt w:val="none"/>
+      <w:suff w:val="nothing"/>
+      <w:lvlText w:val=""/>
+      <w:lvlJc w:val="left"/>
+      <w:pPr>
+        <w:tabs>
+          <w:tab w:val="num" w:pos="0"/>
+        </w:tabs>
+        <w:ind w:left="0" w:hanging="0"/>
+      </w:pPr>
     </w:lvl>
     <w:lvl w:ilvl="6">
       <w:start w:val="1"/>
-      <w:numFmt w:val="bullet"/>
-      <w:lvlText w:val=""/>
-      <w:lvlJc w:val="left"/>
-      <w:pPr>
-        <w:tabs>
-          <w:tab w:val="num" w:pos="2880"/>
-        </w:tabs>
-        <w:ind w:left="2880" w:hanging="360"/>
-      </w:pPr>
-      <w:rPr>
-        <w:rFonts w:ascii="Symbol" w:hAnsi="Symbol" w:cs="Symbol" w:hint="default"/>
-      </w:rPr>
+      <w:numFmt w:val="none"/>
+      <w:suff w:val="nothing"/>
+      <w:lvlText w:val=""/>
+      <w:lvlJc w:val="left"/>
+      <w:pPr>
+        <w:tabs>
+          <w:tab w:val="num" w:pos="0"/>
+        </w:tabs>
+        <w:ind w:left="0" w:hanging="0"/>
+      </w:pPr>
     </w:lvl>
     <w:lvl w:ilvl="7">
       <w:start w:val="1"/>
-      <w:numFmt w:val="bullet"/>
-      <w:lvlText w:val="◦"/>
-      <w:lvlJc w:val="left"/>
-      <w:pPr>
-        <w:tabs>
-          <w:tab w:val="num" w:pos="3240"/>
-        </w:tabs>
-        <w:ind w:left="3240" w:hanging="360"/>
-      </w:pPr>
-      <w:rPr>
-        <w:rFonts w:ascii="OpenSymbol" w:hAnsi="OpenSymbol" w:cs="OpenSymbol" w:hint="default"/>
-      </w:rPr>
+      <w:numFmt w:val="none"/>
+      <w:suff w:val="nothing"/>
+      <w:lvlText w:val=""/>
+      <w:lvlJc w:val="left"/>
+      <w:pPr>
+        <w:tabs>
+          <w:tab w:val="num" w:pos="0"/>
+        </w:tabs>
+        <w:ind w:left="0" w:hanging="0"/>
+      </w:pPr>
     </w:lvl>
     <w:lvl w:ilvl="8">
       <w:start w:val="1"/>
-      <w:numFmt w:val="bullet"/>
-      <w:lvlText w:val="▪"/>
-      <w:lvlJc w:val="left"/>
-      <w:pPr>
-        <w:tabs>
-          <w:tab w:val="num" w:pos="3600"/>
-        </w:tabs>
-        <w:ind w:left="3600" w:hanging="360"/>
-      </w:pPr>
-      <w:rPr>
-        <w:rFonts w:ascii="OpenSymbol" w:hAnsi="OpenSymbol" w:cs="OpenSymbol" w:hint="default"/>
-      </w:rPr>
+      <w:numFmt w:val="none"/>
+      <w:suff w:val="nothing"/>
+      <w:lvlText w:val=""/>
+      <w:lvlJc w:val="left"/>
+      <w:pPr>
+        <w:tabs>
+          <w:tab w:val="num" w:pos="0"/>
+        </w:tabs>
+        <w:ind w:left="0" w:hanging="0"/>
+      </w:pPr>
     </w:lvl>
   </w:abstractNum>
   <w:abstractNum w:abstractNumId="5">
@@ -1092,6 +1143,143 @@
     </w:lvl>
   </w:abstractNum>
   <w:abstractNum w:abstractNumId="6">
+    <w:lvl w:ilvl="0">
+      <w:start w:val="1"/>
+      <w:numFmt w:val="bullet"/>
+      <w:lvlText w:val=""/>
+      <w:lvlJc w:val="left"/>
+      <w:pPr>
+        <w:tabs>
+          <w:tab w:val="num" w:pos="720"/>
+        </w:tabs>
+        <w:ind w:left="720" w:hanging="360"/>
+      </w:pPr>
+      <w:rPr>
+        <w:rFonts w:ascii="Symbol" w:hAnsi="Symbol" w:cs="Symbol" w:hint="default"/>
+      </w:rPr>
+    </w:lvl>
+    <w:lvl w:ilvl="1">
+      <w:start w:val="1"/>
+      <w:numFmt w:val="bullet"/>
+      <w:lvlText w:val="◦"/>
+      <w:lvlJc w:val="left"/>
+      <w:pPr>
+        <w:tabs>
+          <w:tab w:val="num" w:pos="1080"/>
+        </w:tabs>
+        <w:ind w:left="1080" w:hanging="360"/>
+      </w:pPr>
+      <w:rPr>
+        <w:rFonts w:ascii="OpenSymbol" w:hAnsi="OpenSymbol" w:cs="OpenSymbol" w:hint="default"/>
+      </w:rPr>
+    </w:lvl>
+    <w:lvl w:ilvl="2">
+      <w:start w:val="1"/>
+      <w:numFmt w:val="bullet"/>
+      <w:lvlText w:val="▪"/>
+      <w:lvlJc w:val="left"/>
+      <w:pPr>
+        <w:tabs>
+          <w:tab w:val="num" w:pos="1440"/>
+        </w:tabs>
+        <w:ind w:left="1440" w:hanging="360"/>
+      </w:pPr>
+      <w:rPr>
+        <w:rFonts w:ascii="OpenSymbol" w:hAnsi="OpenSymbol" w:cs="OpenSymbol" w:hint="default"/>
+      </w:rPr>
+    </w:lvl>
+    <w:lvl w:ilvl="3">
+      <w:start w:val="1"/>
+      <w:numFmt w:val="bullet"/>
+      <w:lvlText w:val=""/>
+      <w:lvlJc w:val="left"/>
+      <w:pPr>
+        <w:tabs>
+          <w:tab w:val="num" w:pos="1800"/>
+        </w:tabs>
+        <w:ind w:left="1800" w:hanging="360"/>
+      </w:pPr>
+      <w:rPr>
+        <w:rFonts w:ascii="Symbol" w:hAnsi="Symbol" w:cs="Symbol" w:hint="default"/>
+      </w:rPr>
+    </w:lvl>
+    <w:lvl w:ilvl="4">
+      <w:start w:val="1"/>
+      <w:numFmt w:val="bullet"/>
+      <w:lvlText w:val="◦"/>
+      <w:lvlJc w:val="left"/>
+      <w:pPr>
+        <w:tabs>
+          <w:tab w:val="num" w:pos="2160"/>
+        </w:tabs>
+        <w:ind w:left="2160" w:hanging="360"/>
+      </w:pPr>
+      <w:rPr>
+        <w:rFonts w:ascii="OpenSymbol" w:hAnsi="OpenSymbol" w:cs="OpenSymbol" w:hint="default"/>
+      </w:rPr>
+    </w:lvl>
+    <w:lvl w:ilvl="5">
+      <w:start w:val="1"/>
+      <w:numFmt w:val="bullet"/>
+      <w:lvlText w:val="▪"/>
+      <w:lvlJc w:val="left"/>
+      <w:pPr>
+        <w:tabs>
+          <w:tab w:val="num" w:pos="2520"/>
+        </w:tabs>
+        <w:ind w:left="2520" w:hanging="360"/>
+      </w:pPr>
+      <w:rPr>
+        <w:rFonts w:ascii="OpenSymbol" w:hAnsi="OpenSymbol" w:cs="OpenSymbol" w:hint="default"/>
+      </w:rPr>
+    </w:lvl>
+    <w:lvl w:ilvl="6">
+      <w:start w:val="1"/>
+      <w:numFmt w:val="bullet"/>
+      <w:lvlText w:val=""/>
+      <w:lvlJc w:val="left"/>
+      <w:pPr>
+        <w:tabs>
+          <w:tab w:val="num" w:pos="2880"/>
+        </w:tabs>
+        <w:ind w:left="2880" w:hanging="360"/>
+      </w:pPr>
+      <w:rPr>
+        <w:rFonts w:ascii="Symbol" w:hAnsi="Symbol" w:cs="Symbol" w:hint="default"/>
+      </w:rPr>
+    </w:lvl>
+    <w:lvl w:ilvl="7">
+      <w:start w:val="1"/>
+      <w:numFmt w:val="bullet"/>
+      <w:lvlText w:val="◦"/>
+      <w:lvlJc w:val="left"/>
+      <w:pPr>
+        <w:tabs>
+          <w:tab w:val="num" w:pos="3240"/>
+        </w:tabs>
+        <w:ind w:left="3240" w:hanging="360"/>
+      </w:pPr>
+      <w:rPr>
+        <w:rFonts w:ascii="OpenSymbol" w:hAnsi="OpenSymbol" w:cs="OpenSymbol" w:hint="default"/>
+      </w:rPr>
+    </w:lvl>
+    <w:lvl w:ilvl="8">
+      <w:start w:val="1"/>
+      <w:numFmt w:val="bullet"/>
+      <w:lvlText w:val="▪"/>
+      <w:lvlJc w:val="left"/>
+      <w:pPr>
+        <w:tabs>
+          <w:tab w:val="num" w:pos="3600"/>
+        </w:tabs>
+        <w:ind w:left="3600" w:hanging="360"/>
+      </w:pPr>
+      <w:rPr>
+        <w:rFonts w:ascii="OpenSymbol" w:hAnsi="OpenSymbol" w:cs="OpenSymbol" w:hint="default"/>
+      </w:rPr>
+    </w:lvl>
+  </w:abstractNum>
+  <w:abstractNum w:abstractNumId="7">
     <w:lvl w:ilvl="0">
       <w:start w:val="1"/>
       <w:numFmt w:val="bullet"/>
@@ -1245,6 +1433,9 @@
   </w:num>
   <w:num w:numId="6">
     <w:abstractNumId w:val="6"/>
+  </w:num>
+  <w:num w:numId="7">
+    <w:abstractNumId w:val="7"/>
   </w:num>
 </w:numbering>
 </file>

</xml_diff>

<commit_message>
Hover prop drag without V^1/2
</commit_message>
<xml_diff>
--- a/figures/drag_hover_props/drag_hover_prop_fit_methodology.docx
+++ b/figures/drag_hover_props/drag_hover_prop_fit_methodology.docx
@@ -500,6 +500,130 @@
                     <a:xfrm>
                       <a:off x="0" y="0"/>
                       <a:ext cx="4883785" cy="3665855"/>
+                    </a:xfrm>
+                    <a:prstGeom prst="rect">
+                      <a:avLst/>
+                    </a:prstGeom>
+                  </pic:spPr>
+                </pic:pic>
+              </a:graphicData>
+            </a:graphic>
+          </wp:inline>
+        </w:drawing>
+      </w:r>
+    </w:p>
+    <w:p>
+      <w:pPr>
+        <w:pStyle w:val="Heading2"/>
+        <w:widowControl/>
+        <w:numPr>
+          <w:ilvl w:val="0"/>
+          <w:numId w:val="0"/>
+        </w:numPr>
+        <w:suppressAutoHyphens w:val="true"/>
+        <w:jc w:val="left"/>
+        <w:outlineLvl w:val="1"/>
+        <w:rPr/>
+      </w:pPr>
+      <w:r>
+        <w:rPr/>
+      </w:r>
+      <w:r>
+        <w:br w:type="page"/>
+      </w:r>
+    </w:p>
+    <w:p>
+      <w:pPr>
+        <w:pStyle w:val="Heading2"/>
+        <w:rPr/>
+      </w:pPr>
+      <w:r>
+        <w:rPr/>
+        <w:t>Fit without V^(1/2)</w:t>
+      </w:r>
+    </w:p>
+    <w:p>
+      <w:pPr>
+        <w:pStyle w:val="TextBody"/>
+        <w:rPr/>
+      </w:pPr>
+      <w:r>
+        <w:rPr/>
+        <w:t>Due to some instability, it is ideal to remove the V^(1/2) term that multiplies RPM^2</w:t>
+      </w:r>
+    </w:p>
+    <w:p>
+      <w:pPr>
+        <w:pStyle w:val="Normal"/>
+        <w:rPr/>
+      </w:pPr>
+      <w:r>
+        <w:rPr>
+          <w:rFonts w:ascii="0" w:hAnsi="0"/>
+          <w:color w:val="028009"/>
+          <w:sz w:val="20"/>
+        </w:rPr>
+        <w:t>Fx = K1*V^2+K2*RPM^2</w:t>
+      </w:r>
+    </w:p>
+    <w:p>
+      <w:pPr>
+        <w:pStyle w:val="Normal"/>
+        <w:rPr/>
+      </w:pPr>
+      <w:r>
+        <w:rPr>
+          <w:rFonts w:ascii="0" w:hAnsi="0"/>
+          <w:color w:val="028009"/>
+          <w:sz w:val="20"/>
+        </w:rPr>
+        <w:t>Fx hover props = -1.188293370185022E-2*V^2+- -3.133468238831906E-7*RPM^2</w:t>
+      </w:r>
+    </w:p>
+    <w:p>
+      <w:pPr>
+        <w:pStyle w:val="Normal"/>
+        <w:rPr/>
+      </w:pPr>
+      <w:r>
+        <w:rPr/>
+      </w:r>
+    </w:p>
+    <w:p>
+      <w:pPr>
+        <w:pStyle w:val="TextBody"/>
+        <w:spacing w:before="0" w:after="140"/>
+        <w:rPr/>
+      </w:pPr>
+      <w:r>
+        <w:rPr/>
+        <w:drawing>
+          <wp:inline distT="0" distB="0" distL="0" distR="0">
+            <wp:extent cx="5660390" cy="4104005"/>
+            <wp:effectExtent l="0" t="0" r="0" b="0"/>
+            <wp:docPr id="3" name="Image3" descr=""/>
+            <wp:cNvGraphicFramePr>
+              <a:graphicFrameLocks xmlns:a="http://schemas.openxmlformats.org/drawingml/2006/main" noChangeAspect="1"/>
+            </wp:cNvGraphicFramePr>
+            <a:graphic xmlns:a="http://schemas.openxmlformats.org/drawingml/2006/main">
+              <a:graphicData uri="http://schemas.openxmlformats.org/drawingml/2006/picture">
+                <pic:pic xmlns:pic="http://schemas.openxmlformats.org/drawingml/2006/picture">
+                  <pic:nvPicPr>
+                    <pic:cNvPr id="3" name="Image3" descr=""/>
+                    <pic:cNvPicPr>
+                      <a:picLocks noChangeAspect="1" noChangeArrowheads="1"/>
+                    </pic:cNvPicPr>
+                  </pic:nvPicPr>
+                  <pic:blipFill>
+                    <a:blip r:embed="rId4"/>
+                    <a:stretch>
+                      <a:fillRect/>
+                    </a:stretch>
+                  </pic:blipFill>
+                  <pic:spPr bwMode="auto">
+                    <a:xfrm>
+                      <a:off x="0" y="0"/>
+                      <a:ext cx="5660390" cy="4104005"/>
                     </a:xfrm>
                     <a:prstGeom prst="rect">
                       <a:avLst/>

</xml_diff>